<commit_message>
update AndroidTraining and CheckList
</commit_message>
<xml_diff>
--- a/docs/AndroidTraining.docx
+++ b/docs/AndroidTraining.docx
@@ -6991,6 +6991,30 @@
           <w:sz w:val="24"/>
           <w:szCs w:val="24"/>
         </w:rPr>
+        <w:t xml:space="preserve">  </w:t>
+      </w:r>
+      <w:r>
+        <w:rPr>
+          <w:sz w:val="24"/>
+          <w:szCs w:val="24"/>
+        </w:rPr>
+        <w:t>Nhìn phát là hiểu ^_^</w:t>
+      </w:r>
+    </w:p>
+    <w:p>
+      <w:pPr>
+        <w:pStyle w:val="Normal"/>
+        <w:jc w:val="left"/>
+        <w:rPr>
+          <w:sz w:val="24"/>
+          <w:szCs w:val="24"/>
+        </w:rPr>
+      </w:pPr>
+      <w:r>
+        <w:rPr>
+          <w:sz w:val="24"/>
+          <w:szCs w:val="24"/>
+        </w:rPr>
       </w:r>
     </w:p>
     <w:p>
@@ -7751,6 +7775,49 @@
           <w:sz w:val="24"/>
           <w:szCs w:val="24"/>
         </w:rPr>
+        <w:t xml:space="preserve">* </w:t>
+      </w:r>
+      <w:r>
+        <w:rPr>
+          <w:sz w:val="24"/>
+          <w:szCs w:val="24"/>
+        </w:rPr>
+        <w:t xml:space="preserve">Loaders (chưa rõ cái này) </w:t>
+      </w:r>
+      <w:hyperlink r:id="rId5">
+        <w:r>
+          <w:rPr>
+            <w:rStyle w:val="InternetLink"/>
+            <w:sz w:val="24"/>
+            <w:szCs w:val="24"/>
+          </w:rPr>
+          <w:t>http://developer.android.com/guide/components/loaders.html</w:t>
+        </w:r>
+      </w:hyperlink>
+      <w:hyperlink r:id="rId6">
+        <w:r>
+          <w:rPr>
+            <w:sz w:val="24"/>
+            <w:szCs w:val="24"/>
+          </w:rPr>
+          <w:t xml:space="preserve"> </w:t>
+        </w:r>
+      </w:hyperlink>
+    </w:p>
+    <w:p>
+      <w:pPr>
+        <w:pStyle w:val="Normal"/>
+        <w:jc w:val="left"/>
+        <w:rPr>
+          <w:sz w:val="24"/>
+          <w:szCs w:val="24"/>
+        </w:rPr>
+      </w:pPr>
+      <w:r>
+        <w:rPr>
+          <w:sz w:val="24"/>
+          <w:szCs w:val="24"/>
+        </w:rPr>
         <w:t>* Task and Back Stack (launch mode) →</w:t>
       </w:r>
       <w:r>
@@ -8052,73 +8119,1448 @@
           <w:sz w:val="24"/>
           <w:szCs w:val="24"/>
         </w:rPr>
-        <w:t>2.5.2. RecyclerView</w:t>
-      </w:r>
-    </w:p>
-    <w:p>
-      <w:pPr>
-        <w:pStyle w:val="Normal"/>
-        <w:jc w:val="left"/>
-        <w:rPr>
-          <w:sz w:val="24"/>
-          <w:szCs w:val="24"/>
-        </w:rPr>
-      </w:pPr>
-      <w:r>
-        <w:rPr>
-          <w:sz w:val="24"/>
-          <w:szCs w:val="24"/>
-        </w:rPr>
-      </w:r>
-    </w:p>
-    <w:p>
-      <w:pPr>
-        <w:pStyle w:val="Normal"/>
-        <w:jc w:val="left"/>
-        <w:rPr>
-          <w:sz w:val="24"/>
-          <w:szCs w:val="24"/>
-        </w:rPr>
-      </w:pPr>
-      <w:r>
-        <w:rPr>
-          <w:sz w:val="24"/>
-          <w:szCs w:val="24"/>
-        </w:rPr>
-        <w:t>2.5.3. Toolbar</w:t>
-      </w:r>
-    </w:p>
-    <w:p>
-      <w:pPr>
-        <w:pStyle w:val="Normal"/>
-        <w:jc w:val="left"/>
-        <w:rPr>
-          <w:sz w:val="24"/>
-          <w:szCs w:val="24"/>
-        </w:rPr>
-      </w:pPr>
-      <w:r>
-        <w:rPr>
-          <w:sz w:val="24"/>
-          <w:szCs w:val="24"/>
-        </w:rPr>
-      </w:r>
-    </w:p>
-    <w:p>
-      <w:pPr>
-        <w:pStyle w:val="Normal"/>
-        <w:jc w:val="left"/>
-        <w:rPr>
-          <w:sz w:val="24"/>
-          <w:szCs w:val="24"/>
-        </w:rPr>
-      </w:pPr>
-      <w:r>
-        <w:rPr>
-          <w:sz w:val="24"/>
-          <w:szCs w:val="24"/>
-        </w:rPr>
-        <w:t>2.6. Service</w:t>
+        <w:t xml:space="preserve">Điều đầu </w:t>
+      </w:r>
+      <w:r>
+        <w:rPr>
+          <w:sz w:val="24"/>
+          <w:szCs w:val="24"/>
+        </w:rPr>
+        <w:t>tiên bạn nên dùng RecyclerView (2.5.3) thay thế cho Listview. Lý do tôi sẽ ghi trong mục 2.5.3. RecyclerView</w:t>
+      </w:r>
+    </w:p>
+    <w:p>
+      <w:pPr>
+        <w:pStyle w:val="Normal"/>
+        <w:jc w:val="left"/>
+        <w:rPr>
+          <w:sz w:val="24"/>
+          <w:szCs w:val="24"/>
+        </w:rPr>
+      </w:pPr>
+      <w:r>
+        <w:rPr>
+          <w:sz w:val="24"/>
+          <w:szCs w:val="24"/>
+        </w:rPr>
+      </w:r>
+    </w:p>
+    <w:p>
+      <w:pPr>
+        <w:pStyle w:val="Normal"/>
+        <w:jc w:val="left"/>
+        <w:rPr>
+          <w:sz w:val="24"/>
+          <w:szCs w:val="24"/>
+        </w:rPr>
+      </w:pPr>
+      <w:r>
+        <w:rPr>
+          <w:sz w:val="24"/>
+          <w:szCs w:val="24"/>
+        </w:rPr>
+        <w:t>Trong ứng dụng cần lưu trữ và hiển thị danh sách thông tin thì chúng ta có thể dùng ListView</w:t>
+      </w:r>
+    </w:p>
+    <w:p>
+      <w:pPr>
+        <w:pStyle w:val="Normal"/>
+        <w:jc w:val="left"/>
+        <w:rPr>
+          <w:sz w:val="24"/>
+          <w:szCs w:val="24"/>
+        </w:rPr>
+      </w:pPr>
+      <w:r>
+        <w:rPr>
+          <w:sz w:val="24"/>
+          <w:szCs w:val="24"/>
+        </w:rPr>
+        <w:drawing>
+          <wp:anchor behindDoc="0" distT="0" distB="0" distL="0" distR="0" simplePos="0" locked="0" layoutInCell="1" allowOverlap="1" relativeHeight="4">
+            <wp:simplePos x="0" y="0"/>
+            <wp:positionH relativeFrom="column">
+              <wp:posOffset>23495</wp:posOffset>
+            </wp:positionH>
+            <wp:positionV relativeFrom="paragraph">
+              <wp:posOffset>97790</wp:posOffset>
+            </wp:positionV>
+            <wp:extent cx="3312160" cy="2443480"/>
+            <wp:effectExtent l="0" t="0" r="0" b="0"/>
+            <wp:wrapSquare wrapText="largest"/>
+            <wp:docPr id="3" name="Image3" descr=""/>
+            <wp:cNvGraphicFramePr>
+              <a:graphicFrameLocks xmlns:a="http://schemas.openxmlformats.org/drawingml/2006/main" noChangeAspect="1"/>
+            </wp:cNvGraphicFramePr>
+            <a:graphic xmlns:a="http://schemas.openxmlformats.org/drawingml/2006/main">
+              <a:graphicData uri="http://schemas.openxmlformats.org/drawingml/2006/picture">
+                <pic:pic xmlns:pic="http://schemas.openxmlformats.org/drawingml/2006/picture">
+                  <pic:nvPicPr>
+                    <pic:cNvPr id="3" name="Image3" descr=""/>
+                    <pic:cNvPicPr>
+                      <a:picLocks noChangeAspect="1" noChangeArrowheads="1"/>
+                    </pic:cNvPicPr>
+                  </pic:nvPicPr>
+                  <pic:blipFill>
+                    <a:blip r:embed="rId7"/>
+                    <a:stretch>
+                      <a:fillRect/>
+                    </a:stretch>
+                  </pic:blipFill>
+                  <pic:spPr bwMode="auto">
+                    <a:xfrm>
+                      <a:off x="0" y="0"/>
+                      <a:ext cx="3312160" cy="2443480"/>
+                    </a:xfrm>
+                    <a:prstGeom prst="rect">
+                      <a:avLst/>
+                    </a:prstGeom>
+                    <a:noFill/>
+                    <a:ln w="9525">
+                      <a:noFill/>
+                      <a:miter lim="800000"/>
+                      <a:headEnd/>
+                      <a:tailEnd/>
+                    </a:ln>
+                  </pic:spPr>
+                </pic:pic>
+              </a:graphicData>
+            </a:graphic>
+          </wp:anchor>
+        </w:drawing>
+      </w:r>
+    </w:p>
+    <w:p>
+      <w:pPr>
+        <w:pStyle w:val="Normal"/>
+        <w:jc w:val="left"/>
+        <w:rPr>
+          <w:sz w:val="24"/>
+          <w:szCs w:val="24"/>
+        </w:rPr>
+      </w:pPr>
+      <w:r>
+        <w:rPr>
+          <w:sz w:val="24"/>
+          <w:szCs w:val="24"/>
+        </w:rPr>
+      </w:r>
+    </w:p>
+    <w:p>
+      <w:pPr>
+        <w:pStyle w:val="Normal"/>
+        <w:jc w:val="left"/>
+        <w:rPr>
+          <w:sz w:val="24"/>
+          <w:szCs w:val="24"/>
+        </w:rPr>
+      </w:pPr>
+      <w:r>
+        <w:rPr>
+          <w:sz w:val="24"/>
+          <w:szCs w:val="24"/>
+        </w:rPr>
+        <w:t>List items sẽ được tự động cho vào danh        sách của ListView thông qua Adapter</w:t>
+      </w:r>
+    </w:p>
+    <w:p>
+      <w:pPr>
+        <w:pStyle w:val="Normal"/>
+        <w:jc w:val="left"/>
+        <w:rPr>
+          <w:sz w:val="24"/>
+          <w:szCs w:val="24"/>
+        </w:rPr>
+      </w:pPr>
+      <w:r>
+        <w:rPr>
+          <w:sz w:val="24"/>
+          <w:szCs w:val="24"/>
+        </w:rPr>
+      </w:r>
+    </w:p>
+    <w:p>
+      <w:pPr>
+        <w:pStyle w:val="Normal"/>
+        <w:jc w:val="left"/>
+        <w:rPr>
+          <w:sz w:val="24"/>
+          <w:szCs w:val="24"/>
+        </w:rPr>
+      </w:pPr>
+      <w:r>
+        <w:rPr>
+          <w:sz w:val="24"/>
+          <w:szCs w:val="24"/>
+        </w:rPr>
+      </w:r>
+    </w:p>
+    <w:p>
+      <w:pPr>
+        <w:pStyle w:val="Normal"/>
+        <w:jc w:val="left"/>
+        <w:rPr>
+          <w:sz w:val="24"/>
+          <w:szCs w:val="24"/>
+        </w:rPr>
+      </w:pPr>
+      <w:r>
+        <w:rPr>
+          <w:sz w:val="24"/>
+          <w:szCs w:val="24"/>
+        </w:rPr>
+      </w:r>
+    </w:p>
+    <w:p>
+      <w:pPr>
+        <w:pStyle w:val="Normal"/>
+        <w:jc w:val="left"/>
+        <w:rPr>
+          <w:sz w:val="24"/>
+          <w:szCs w:val="24"/>
+        </w:rPr>
+      </w:pPr>
+      <w:r>
+        <w:rPr>
+          <w:sz w:val="24"/>
+          <w:szCs w:val="24"/>
+        </w:rPr>
+      </w:r>
+    </w:p>
+    <w:p>
+      <w:pPr>
+        <w:pStyle w:val="Normal"/>
+        <w:jc w:val="left"/>
+        <w:rPr>
+          <w:sz w:val="24"/>
+          <w:szCs w:val="24"/>
+        </w:rPr>
+      </w:pPr>
+      <w:r>
+        <w:rPr>
+          <w:sz w:val="24"/>
+          <w:szCs w:val="24"/>
+        </w:rPr>
+      </w:r>
+    </w:p>
+    <w:p>
+      <w:pPr>
+        <w:pStyle w:val="Normal"/>
+        <w:jc w:val="left"/>
+        <w:rPr>
+          <w:sz w:val="24"/>
+          <w:szCs w:val="24"/>
+        </w:rPr>
+      </w:pPr>
+      <w:r>
+        <w:rPr>
+          <w:sz w:val="24"/>
+          <w:szCs w:val="24"/>
+        </w:rPr>
+      </w:r>
+    </w:p>
+    <w:p>
+      <w:pPr>
+        <w:pStyle w:val="Normal"/>
+        <w:jc w:val="left"/>
+        <w:rPr>
+          <w:sz w:val="24"/>
+          <w:szCs w:val="24"/>
+        </w:rPr>
+      </w:pPr>
+      <w:r>
+        <w:rPr>
+          <w:sz w:val="24"/>
+          <w:szCs w:val="24"/>
+        </w:rPr>
+      </w:r>
+    </w:p>
+    <w:p>
+      <w:pPr>
+        <w:pStyle w:val="Normal"/>
+        <w:jc w:val="left"/>
+        <w:rPr>
+          <w:sz w:val="24"/>
+          <w:szCs w:val="24"/>
+        </w:rPr>
+      </w:pPr>
+      <w:r>
+        <w:rPr>
+          <w:sz w:val="24"/>
+          <w:szCs w:val="24"/>
+        </w:rPr>
+      </w:r>
+    </w:p>
+    <w:p>
+      <w:pPr>
+        <w:pStyle w:val="Normal"/>
+        <w:jc w:val="left"/>
+        <w:rPr>
+          <w:sz w:val="24"/>
+          <w:szCs w:val="24"/>
+        </w:rPr>
+      </w:pPr>
+      <w:r>
+        <w:rPr>
+          <w:sz w:val="24"/>
+          <w:szCs w:val="24"/>
+        </w:rPr>
+      </w:r>
+    </w:p>
+    <w:p>
+      <w:pPr>
+        <w:pStyle w:val="Normal"/>
+        <w:jc w:val="left"/>
+        <w:rPr>
+          <w:sz w:val="24"/>
+          <w:szCs w:val="24"/>
+        </w:rPr>
+      </w:pPr>
+      <w:r>
+        <w:rPr>
+          <w:sz w:val="24"/>
+          <w:szCs w:val="24"/>
+        </w:rPr>
+      </w:r>
+    </w:p>
+    <w:p>
+      <w:pPr>
+        <w:pStyle w:val="Normal"/>
+        <w:jc w:val="left"/>
+        <w:rPr>
+          <w:sz w:val="24"/>
+          <w:szCs w:val="24"/>
+        </w:rPr>
+      </w:pPr>
+      <w:r>
+        <w:rPr>
+          <w:sz w:val="24"/>
+          <w:szCs w:val="24"/>
+        </w:rPr>
+      </w:r>
+    </w:p>
+    <w:p>
+      <w:pPr>
+        <w:pStyle w:val="Normal"/>
+        <w:jc w:val="left"/>
+        <w:rPr>
+          <w:sz w:val="24"/>
+          <w:szCs w:val="24"/>
+        </w:rPr>
+      </w:pPr>
+      <w:r>
+        <w:rPr>
+          <w:sz w:val="24"/>
+          <w:szCs w:val="24"/>
+        </w:rPr>
+      </w:r>
+    </w:p>
+    <w:p>
+      <w:pPr>
+        <w:pStyle w:val="Normal"/>
+        <w:jc w:val="left"/>
+        <w:rPr>
+          <w:sz w:val="24"/>
+          <w:szCs w:val="24"/>
+        </w:rPr>
+      </w:pPr>
+      <w:r>
+        <w:rPr>
+          <w:sz w:val="24"/>
+          <w:szCs w:val="24"/>
+        </w:rPr>
+        <w:t xml:space="preserve">* </w:t>
+      </w:r>
+      <w:r>
+        <w:rPr>
+          <w:sz w:val="24"/>
+          <w:szCs w:val="24"/>
+        </w:rPr>
+        <w:t>ViewHolder:</w:t>
+      </w:r>
+    </w:p>
+    <w:p>
+      <w:pPr>
+        <w:pStyle w:val="Normal"/>
+        <w:jc w:val="left"/>
+        <w:rPr>
+          <w:sz w:val="24"/>
+          <w:szCs w:val="24"/>
+        </w:rPr>
+      </w:pPr>
+      <w:r>
+        <w:fldChar w:fldCharType="begin"/>
+      </w:r>
+      <w:r>
+        <w:instrText> HYPERLINK "http://developer.android.com/training/improving-layouts/smooth-scrolling.html" \l "ViewHolder"</w:instrText>
+      </w:r>
+      <w:r>
+        <w:fldChar w:fldCharType="separate"/>
+      </w:r>
+      <w:r>
+        <w:rPr>
+          <w:rStyle w:val="InternetLink"/>
+          <w:sz w:val="24"/>
+          <w:szCs w:val="24"/>
+        </w:rPr>
+        <w:t>http://developer.android.com/training/improving-layouts/smooth-scrolling.html#ViewHolder</w:t>
+      </w:r>
+      <w:r>
+        <w:fldChar w:fldCharType="end"/>
+      </w:r>
+      <w:hyperlink r:id="rId8">
+        <w:r>
+          <w:rPr>
+            <w:sz w:val="24"/>
+            <w:szCs w:val="24"/>
+          </w:rPr>
+          <w:t xml:space="preserve"> </w:t>
+        </w:r>
+      </w:hyperlink>
+    </w:p>
+    <w:p>
+      <w:pPr>
+        <w:pStyle w:val="Normal"/>
+        <w:jc w:val="left"/>
+        <w:rPr>
+          <w:sz w:val="24"/>
+          <w:szCs w:val="24"/>
+        </w:rPr>
+      </w:pPr>
+      <w:r>
+        <w:rPr>
+          <w:sz w:val="24"/>
+          <w:szCs w:val="24"/>
+        </w:rPr>
+        <w:t>Mục đích để tối ưu giao diện. Tránh việc findbyId() quá nhiều lần.</w:t>
+      </w:r>
+    </w:p>
+    <w:p>
+      <w:pPr>
+        <w:pStyle w:val="Normal"/>
+        <w:jc w:val="left"/>
+        <w:rPr>
+          <w:sz w:val="24"/>
+          <w:szCs w:val="24"/>
+        </w:rPr>
+      </w:pPr>
+      <w:r>
+        <w:rPr>
+          <w:sz w:val="24"/>
+          <w:szCs w:val="24"/>
+        </w:rPr>
+      </w:r>
+    </w:p>
+    <w:p>
+      <w:pPr>
+        <w:pStyle w:val="Normal"/>
+        <w:jc w:val="left"/>
+        <w:rPr>
+          <w:sz w:val="24"/>
+          <w:szCs w:val="24"/>
+        </w:rPr>
+      </w:pPr>
+      <w:r>
+        <w:rPr>
+          <w:sz w:val="24"/>
+          <w:szCs w:val="24"/>
+        </w:rPr>
+        <w:t>2.5.2. GridView</w:t>
+      </w:r>
+    </w:p>
+    <w:p>
+      <w:pPr>
+        <w:pStyle w:val="Normal"/>
+        <w:jc w:val="left"/>
+        <w:rPr>
+          <w:sz w:val="24"/>
+          <w:szCs w:val="24"/>
+        </w:rPr>
+      </w:pPr>
+      <w:r>
+        <w:rPr>
+          <w:sz w:val="24"/>
+          <w:szCs w:val="24"/>
+        </w:rPr>
+      </w:r>
+    </w:p>
+    <w:p>
+      <w:pPr>
+        <w:pStyle w:val="Normal"/>
+        <w:jc w:val="left"/>
+        <w:rPr>
+          <w:sz w:val="24"/>
+          <w:szCs w:val="24"/>
+        </w:rPr>
+      </w:pPr>
+      <w:r>
+        <w:rPr>
+          <w:sz w:val="24"/>
+          <w:szCs w:val="24"/>
+        </w:rPr>
+        <w:t xml:space="preserve">Điều đầu </w:t>
+      </w:r>
+      <w:r>
+        <w:rPr>
+          <w:sz w:val="24"/>
+          <w:szCs w:val="24"/>
+        </w:rPr>
+        <w:t>tiên bạn nên dùng RecyclerView (2.5.3) thay thế cho GridView. Lý do tôi sẽ ghi trong mục 2.5.3. RecyclerView</w:t>
+      </w:r>
+    </w:p>
+    <w:p>
+      <w:pPr>
+        <w:pStyle w:val="Normal"/>
+        <w:jc w:val="left"/>
+        <w:rPr>
+          <w:sz w:val="24"/>
+          <w:szCs w:val="24"/>
+        </w:rPr>
+      </w:pPr>
+      <w:r>
+        <w:rPr>
+          <w:sz w:val="24"/>
+          <w:szCs w:val="24"/>
+        </w:rPr>
+      </w:r>
+    </w:p>
+    <w:p>
+      <w:pPr>
+        <w:pStyle w:val="Normal"/>
+        <w:jc w:val="left"/>
+        <w:rPr>
+          <w:sz w:val="24"/>
+          <w:szCs w:val="24"/>
+        </w:rPr>
+      </w:pPr>
+      <w:r>
+        <w:rPr>
+          <w:sz w:val="24"/>
+          <w:szCs w:val="24"/>
+        </w:rPr>
+        <w:t>Nếu bạn muốn hiển thị list item thành dạng lưới đều nhau (Grid) bạn có thể dùng GridView</w:t>
+      </w:r>
+    </w:p>
+    <w:p>
+      <w:pPr>
+        <w:pStyle w:val="Normal"/>
+        <w:jc w:val="left"/>
+        <w:rPr>
+          <w:sz w:val="24"/>
+          <w:szCs w:val="24"/>
+        </w:rPr>
+      </w:pPr>
+      <w:r>
+        <w:rPr>
+          <w:sz w:val="24"/>
+          <w:szCs w:val="24"/>
+        </w:rPr>
+        <w:t xml:space="preserve">Về cơ bản cách sử dụng GridView khá giống với ListView. </w:t>
+      </w:r>
+    </w:p>
+    <w:p>
+      <w:pPr>
+        <w:pStyle w:val="Normal"/>
+        <w:jc w:val="left"/>
+        <w:rPr>
+          <w:sz w:val="24"/>
+          <w:szCs w:val="24"/>
+        </w:rPr>
+      </w:pPr>
+      <w:r>
+        <w:rPr>
+          <w:sz w:val="24"/>
+          <w:szCs w:val="24"/>
+        </w:rPr>
+      </w:r>
+    </w:p>
+    <w:p>
+      <w:pPr>
+        <w:pStyle w:val="Normal"/>
+        <w:jc w:val="left"/>
+        <w:rPr>
+          <w:sz w:val="24"/>
+          <w:szCs w:val="24"/>
+        </w:rPr>
+      </w:pPr>
+      <w:r>
+        <w:rPr>
+          <w:sz w:val="24"/>
+          <w:szCs w:val="24"/>
+        </w:rPr>
+      </w:r>
+    </w:p>
+    <w:p>
+      <w:pPr>
+        <w:pStyle w:val="Normal"/>
+        <w:jc w:val="left"/>
+        <w:rPr>
+          <w:sz w:val="24"/>
+          <w:szCs w:val="24"/>
+        </w:rPr>
+      </w:pPr>
+      <w:r>
+        <w:rPr>
+          <w:sz w:val="24"/>
+          <w:szCs w:val="24"/>
+        </w:rPr>
+      </w:r>
+    </w:p>
+    <w:p>
+      <w:pPr>
+        <w:pStyle w:val="Normal"/>
+        <w:jc w:val="left"/>
+        <w:rPr>
+          <w:sz w:val="24"/>
+          <w:szCs w:val="24"/>
+        </w:rPr>
+      </w:pPr>
+      <w:r>
+        <w:rPr>
+          <w:sz w:val="24"/>
+          <w:szCs w:val="24"/>
+        </w:rPr>
+        <w:drawing>
+          <wp:anchor behindDoc="0" distT="0" distB="0" distL="0" distR="0" simplePos="0" locked="0" layoutInCell="1" allowOverlap="1" relativeHeight="5">
+            <wp:simplePos x="0" y="0"/>
+            <wp:positionH relativeFrom="column">
+              <wp:align>center</wp:align>
+            </wp:positionH>
+            <wp:positionV relativeFrom="paragraph">
+              <wp:align>top</wp:align>
+            </wp:positionV>
+            <wp:extent cx="3810000" cy="2809875"/>
+            <wp:effectExtent l="0" t="0" r="0" b="0"/>
+            <wp:wrapTopAndBottom/>
+            <wp:docPr id="4" name="Image4" descr=""/>
+            <wp:cNvGraphicFramePr>
+              <a:graphicFrameLocks xmlns:a="http://schemas.openxmlformats.org/drawingml/2006/main" noChangeAspect="1"/>
+            </wp:cNvGraphicFramePr>
+            <a:graphic xmlns:a="http://schemas.openxmlformats.org/drawingml/2006/main">
+              <a:graphicData uri="http://schemas.openxmlformats.org/drawingml/2006/picture">
+                <pic:pic xmlns:pic="http://schemas.openxmlformats.org/drawingml/2006/picture">
+                  <pic:nvPicPr>
+                    <pic:cNvPr id="4" name="Image4" descr=""/>
+                    <pic:cNvPicPr>
+                      <a:picLocks noChangeAspect="1" noChangeArrowheads="1"/>
+                    </pic:cNvPicPr>
+                  </pic:nvPicPr>
+                  <pic:blipFill>
+                    <a:blip r:embed="rId9"/>
+                    <a:stretch>
+                      <a:fillRect/>
+                    </a:stretch>
+                  </pic:blipFill>
+                  <pic:spPr bwMode="auto">
+                    <a:xfrm>
+                      <a:off x="0" y="0"/>
+                      <a:ext cx="3810000" cy="2809875"/>
+                    </a:xfrm>
+                    <a:prstGeom prst="rect">
+                      <a:avLst/>
+                    </a:prstGeom>
+                    <a:noFill/>
+                    <a:ln w="9525">
+                      <a:noFill/>
+                      <a:miter lim="800000"/>
+                      <a:headEnd/>
+                      <a:tailEnd/>
+                    </a:ln>
+                  </pic:spPr>
+                </pic:pic>
+              </a:graphicData>
+            </a:graphic>
+          </wp:anchor>
+        </w:drawing>
+      </w:r>
+    </w:p>
+    <w:p>
+      <w:pPr>
+        <w:pStyle w:val="Normal"/>
+        <w:jc w:val="left"/>
+        <w:rPr>
+          <w:sz w:val="24"/>
+          <w:szCs w:val="24"/>
+        </w:rPr>
+      </w:pPr>
+      <w:r>
+        <w:rPr>
+          <w:sz w:val="24"/>
+          <w:szCs w:val="24"/>
+        </w:rPr>
+      </w:r>
+    </w:p>
+    <w:p>
+      <w:pPr>
+        <w:pStyle w:val="Normal"/>
+        <w:jc w:val="left"/>
+        <w:rPr>
+          <w:sz w:val="24"/>
+          <w:szCs w:val="24"/>
+        </w:rPr>
+      </w:pPr>
+      <w:r>
+        <w:rPr>
+          <w:sz w:val="24"/>
+          <w:szCs w:val="24"/>
+        </w:rPr>
+      </w:r>
+    </w:p>
+    <w:p>
+      <w:pPr>
+        <w:pStyle w:val="Normal"/>
+        <w:jc w:val="left"/>
+        <w:rPr>
+          <w:sz w:val="24"/>
+          <w:szCs w:val="24"/>
+        </w:rPr>
+      </w:pPr>
+      <w:r>
+        <w:rPr>
+          <w:sz w:val="24"/>
+          <w:szCs w:val="24"/>
+        </w:rPr>
+      </w:r>
+    </w:p>
+    <w:p>
+      <w:pPr>
+        <w:pStyle w:val="Normal"/>
+        <w:jc w:val="left"/>
+        <w:rPr>
+          <w:sz w:val="24"/>
+          <w:szCs w:val="24"/>
+        </w:rPr>
+      </w:pPr>
+      <w:r>
+        <w:rPr>
+          <w:sz w:val="24"/>
+          <w:szCs w:val="24"/>
+        </w:rPr>
+        <w:t>2.5.</w:t>
+      </w:r>
+      <w:r>
+        <w:rPr>
+          <w:sz w:val="24"/>
+          <w:szCs w:val="24"/>
+        </w:rPr>
+        <w:t>3</w:t>
+      </w:r>
+      <w:r>
+        <w:rPr>
+          <w:sz w:val="24"/>
+          <w:szCs w:val="24"/>
+        </w:rPr>
+        <w:t>. RecyclerView</w:t>
+      </w:r>
+      <w:r>
+        <w:rPr>
+          <w:sz w:val="24"/>
+          <w:szCs w:val="24"/>
+          <w:vertAlign w:val="superscript"/>
+        </w:rPr>
+        <w:t xml:space="preserve"> </w:t>
+      </w:r>
+      <w:r>
+        <w:fldChar w:fldCharType="begin"/>
+      </w:r>
+      <w:r>
+        <w:instrText> HYPERLINK "https://developer.android.com/training/material/lists-cards.html" \l "RecyclerView"</w:instrText>
+      </w:r>
+      <w:r>
+        <w:fldChar w:fldCharType="separate"/>
+      </w:r>
+      <w:r>
+        <w:rPr>
+          <w:rStyle w:val="InternetLink"/>
+          <w:sz w:val="28"/>
+          <w:szCs w:val="28"/>
+          <w:vertAlign w:val="superscript"/>
+        </w:rPr>
+        <w:t>[</w:t>
+      </w:r>
+      <w:r>
+        <w:fldChar w:fldCharType="end"/>
+      </w:r>
+      <w:r>
+        <w:rPr>
+          <w:rStyle w:val="InternetLink"/>
+          <w:sz w:val="28"/>
+          <w:szCs w:val="28"/>
+          <w:vertAlign w:val="superscript"/>
+        </w:rPr>
+        <w:t>2</w:t>
+      </w:r>
+      <w:r>
+        <w:rPr>
+          <w:rStyle w:val="InternetLink"/>
+          <w:sz w:val="28"/>
+          <w:szCs w:val="28"/>
+          <w:vertAlign w:val="superscript"/>
+        </w:rPr>
+        <w:t>]</w:t>
+      </w:r>
+    </w:p>
+    <w:p>
+      <w:pPr>
+        <w:pStyle w:val="Normal"/>
+        <w:jc w:val="left"/>
+        <w:rPr>
+          <w:sz w:val="24"/>
+          <w:szCs w:val="24"/>
+        </w:rPr>
+      </w:pPr>
+      <w:r>
+        <w:rPr>
+          <w:sz w:val="24"/>
+          <w:szCs w:val="24"/>
+        </w:rPr>
+      </w:r>
+    </w:p>
+    <w:p>
+      <w:pPr>
+        <w:pStyle w:val="Normal"/>
+        <w:jc w:val="left"/>
+        <w:rPr>
+          <w:sz w:val="24"/>
+          <w:szCs w:val="24"/>
+        </w:rPr>
+      </w:pPr>
+      <w:r>
+        <w:rPr>
+          <w:sz w:val="24"/>
+          <w:szCs w:val="24"/>
+        </w:rPr>
+        <w:t xml:space="preserve">Sẽ có bạn hỏi là có cách nào để gộp được chức năng của ListView và GridView không ? </w:t>
+      </w:r>
+    </w:p>
+    <w:p>
+      <w:pPr>
+        <w:pStyle w:val="Normal"/>
+        <w:jc w:val="left"/>
+        <w:rPr>
+          <w:sz w:val="24"/>
+          <w:szCs w:val="24"/>
+        </w:rPr>
+      </w:pPr>
+      <w:r>
+        <w:rPr>
+          <w:sz w:val="24"/>
+          <w:szCs w:val="24"/>
+        </w:rPr>
+        <w:t>Tôi xin trả lời là RecyclerView hoàn toàn làm được.</w:t>
+      </w:r>
+    </w:p>
+    <w:p>
+      <w:pPr>
+        <w:pStyle w:val="Normal"/>
+        <w:jc w:val="left"/>
+        <w:rPr>
+          <w:sz w:val="24"/>
+          <w:szCs w:val="24"/>
+        </w:rPr>
+      </w:pPr>
+      <w:r>
+        <w:rPr>
+          <w:sz w:val="24"/>
+          <w:szCs w:val="24"/>
+        </w:rPr>
+      </w:r>
+    </w:p>
+    <w:p>
+      <w:pPr>
+        <w:pStyle w:val="Normal"/>
+        <w:jc w:val="left"/>
+        <w:rPr>
+          <w:sz w:val="24"/>
+        </w:rPr>
+      </w:pPr>
+      <w:r>
+        <w:rPr>
+          <w:sz w:val="24"/>
+          <w:szCs w:val="24"/>
+        </w:rPr>
+        <w:t xml:space="preserve">RecyclerView được hỗ trợ trong </w:t>
+      </w:r>
+      <w:r>
+        <w:rPr>
+          <w:rFonts w:ascii="Roboto;sans-serif" w:hAnsi="Roboto;sans-serif"/>
+          <w:b/>
+          <w:bCs/>
+          <w:i w:val="false"/>
+          <w:caps w:val="false"/>
+          <w:smallCaps w:val="false"/>
+          <w:spacing w:val="0"/>
+          <w:sz w:val="24"/>
+          <w:szCs w:val="24"/>
+        </w:rPr>
+        <w:t>android.support.v7</w:t>
+      </w:r>
+      <w:r>
+        <w:rPr>
+          <w:rFonts w:ascii="Liberation Serif" w:hAnsi="Liberation Serif"/>
+          <w:b w:val="false"/>
+          <w:bCs w:val="false"/>
+          <w:i w:val="false"/>
+          <w:caps w:val="false"/>
+          <w:smallCaps w:val="false"/>
+          <w:spacing w:val="0"/>
+          <w:sz w:val="24"/>
+          <w:szCs w:val="24"/>
+        </w:rPr>
+        <w:t xml:space="preserve">. </w:t>
+      </w:r>
+      <w:r>
+        <w:rPr>
+          <w:rFonts w:ascii="Liberation Serif" w:hAnsi="Liberation Serif"/>
+          <w:b w:val="false"/>
+          <w:bCs w:val="false"/>
+          <w:i w:val="false"/>
+          <w:caps w:val="false"/>
+          <w:smallCaps w:val="false"/>
+          <w:spacing w:val="0"/>
+          <w:sz w:val="24"/>
+          <w:szCs w:val="24"/>
+        </w:rPr>
+        <w:t xml:space="preserve">RecyclerView là 1 phiên bản tiên tiến và linh hoạt hơn ListView </w:t>
+      </w:r>
+    </w:p>
+    <w:p>
+      <w:pPr>
+        <w:pStyle w:val="Normal"/>
+        <w:jc w:val="left"/>
+        <w:rPr>
+          <w:rFonts w:ascii="Liberation Serif" w:hAnsi="Liberation Serif"/>
+          <w:b w:val="false"/>
+          <w:b w:val="false"/>
+          <w:bCs w:val="false"/>
+          <w:i w:val="false"/>
+          <w:caps w:val="false"/>
+          <w:smallCaps w:val="false"/>
+          <w:spacing w:val="0"/>
+          <w:sz w:val="24"/>
+          <w:szCs w:val="24"/>
+        </w:rPr>
+      </w:pPr>
+      <w:r>
+        <w:rPr>
+          <w:sz w:val="24"/>
+        </w:rPr>
+      </w:r>
+    </w:p>
+    <w:p>
+      <w:pPr>
+        <w:pStyle w:val="Normal"/>
+        <w:jc w:val="left"/>
+        <w:rPr>
+          <w:sz w:val="24"/>
+        </w:rPr>
+      </w:pPr>
+      <w:r>
+        <w:rPr>
+          <w:rFonts w:ascii="Liberation Serif" w:hAnsi="Liberation Serif"/>
+          <w:b w:val="false"/>
+          <w:bCs w:val="false"/>
+          <w:i w:val="false"/>
+          <w:caps w:val="false"/>
+          <w:smallCaps w:val="false"/>
+          <w:spacing w:val="0"/>
+          <w:sz w:val="24"/>
+          <w:szCs w:val="24"/>
+        </w:rPr>
+        <w:t>Rec</w:t>
+      </w:r>
+      <w:r>
+        <w:rPr>
+          <w:rFonts w:ascii="Liberation Serif" w:hAnsi="Liberation Serif"/>
+          <w:b w:val="false"/>
+          <w:bCs w:val="false"/>
+          <w:i w:val="false"/>
+          <w:caps w:val="false"/>
+          <w:smallCaps w:val="false"/>
+          <w:spacing w:val="0"/>
+          <w:sz w:val="24"/>
+          <w:szCs w:val="24"/>
+        </w:rPr>
+        <w:t>yclerView cung cấp 3 dạng hiển thị:</w:t>
+      </w:r>
+    </w:p>
+    <w:p>
+      <w:pPr>
+        <w:pStyle w:val="Normal"/>
+        <w:jc w:val="left"/>
+        <w:rPr>
+          <w:rFonts w:ascii="Liberation Serif" w:hAnsi="Liberation Serif"/>
+          <w:b w:val="false"/>
+          <w:b w:val="false"/>
+          <w:bCs w:val="false"/>
+          <w:i w:val="false"/>
+          <w:caps w:val="false"/>
+          <w:smallCaps w:val="false"/>
+          <w:spacing w:val="0"/>
+          <w:sz w:val="24"/>
+          <w:szCs w:val="24"/>
+        </w:rPr>
+      </w:pPr>
+      <w:r>
+        <w:rPr>
+          <w:sz w:val="24"/>
+        </w:rPr>
+      </w:r>
+    </w:p>
+    <w:p>
+      <w:pPr>
+        <w:pStyle w:val="Normal"/>
+        <w:jc w:val="left"/>
+        <w:rPr>
+          <w:sz w:val="24"/>
+        </w:rPr>
+      </w:pPr>
+      <w:r>
+        <w:rPr>
+          <w:rFonts w:ascii="Liberation Serif" w:hAnsi="Liberation Serif"/>
+          <w:b w:val="false"/>
+          <w:bCs w:val="false"/>
+          <w:i w:val="false"/>
+          <w:caps w:val="false"/>
+          <w:smallCaps w:val="false"/>
+          <w:spacing w:val="0"/>
+          <w:sz w:val="24"/>
+          <w:szCs w:val="24"/>
+        </w:rPr>
+        <w:t>+ LinearLayoutManager : hiển thị các items dạng danh sách dọc/ngang (vertical/horizontal list)</w:t>
+      </w:r>
+    </w:p>
+    <w:p>
+      <w:pPr>
+        <w:pStyle w:val="Normal"/>
+        <w:jc w:val="left"/>
+        <w:rPr>
+          <w:sz w:val="24"/>
+          <w:szCs w:val="24"/>
+        </w:rPr>
+      </w:pPr>
+      <w:r>
+        <w:rPr>
+          <w:sz w:val="24"/>
+          <w:szCs w:val="24"/>
+        </w:rPr>
+        <w:t xml:space="preserve">+ GridLayoutManager : hiển thị dưới dạng lưới </w:t>
+      </w:r>
+    </w:p>
+    <w:p>
+      <w:pPr>
+        <w:pStyle w:val="Normal"/>
+        <w:jc w:val="left"/>
+        <w:rPr>
+          <w:sz w:val="24"/>
+          <w:szCs w:val="24"/>
+        </w:rPr>
+      </w:pPr>
+      <w:r>
+        <w:rPr>
+          <w:sz w:val="24"/>
+          <w:szCs w:val="24"/>
+        </w:rPr>
+        <w:t>+ StaggeredGridLayoutManager: hiển thị dạng lưới so le</w:t>
+      </w:r>
+    </w:p>
+    <w:p>
+      <w:pPr>
+        <w:pStyle w:val="Normal"/>
+        <w:jc w:val="left"/>
+        <w:rPr>
+          <w:sz w:val="24"/>
+          <w:szCs w:val="24"/>
+        </w:rPr>
+      </w:pPr>
+      <w:r>
+        <w:rPr>
+          <w:sz w:val="24"/>
+          <w:szCs w:val="24"/>
+        </w:rPr>
+      </w:r>
+    </w:p>
+    <w:p>
+      <w:pPr>
+        <w:pStyle w:val="Normal"/>
+        <w:jc w:val="left"/>
+        <w:rPr>
+          <w:sz w:val="24"/>
+          <w:szCs w:val="24"/>
+        </w:rPr>
+      </w:pPr>
+      <w:r>
+        <w:rPr>
+          <w:sz w:val="24"/>
+          <w:szCs w:val="24"/>
+        </w:rPr>
+        <w:t>2.5.</w:t>
+      </w:r>
+      <w:r>
+        <w:rPr>
+          <w:sz w:val="24"/>
+          <w:szCs w:val="24"/>
+        </w:rPr>
+        <w:t>4</w:t>
+      </w:r>
+      <w:r>
+        <w:rPr>
+          <w:sz w:val="24"/>
+          <w:szCs w:val="24"/>
+        </w:rPr>
+        <w:t>. Toolbar</w:t>
+      </w:r>
+    </w:p>
+    <w:p>
+      <w:pPr>
+        <w:pStyle w:val="Normal"/>
+        <w:jc w:val="left"/>
+        <w:rPr>
+          <w:sz w:val="24"/>
+          <w:szCs w:val="24"/>
+        </w:rPr>
+      </w:pPr>
+      <w:r>
+        <w:rPr>
+          <w:sz w:val="24"/>
+          <w:szCs w:val="24"/>
+        </w:rPr>
+      </w:r>
+    </w:p>
+    <w:p>
+      <w:pPr>
+        <w:pStyle w:val="Normal"/>
+        <w:jc w:val="left"/>
+        <w:rPr>
+          <w:sz w:val="24"/>
+          <w:szCs w:val="24"/>
+        </w:rPr>
+      </w:pPr>
+      <w:r>
+        <w:rPr>
+          <w:sz w:val="24"/>
+          <w:szCs w:val="24"/>
+        </w:rPr>
+      </w:r>
+    </w:p>
+    <w:p>
+      <w:pPr>
+        <w:pStyle w:val="Normal"/>
+        <w:jc w:val="center"/>
+        <w:rPr>
+          <w:rFonts w:ascii="Roboto;sans-serif" w:hAnsi="Roboto;sans-serif"/>
+          <w:b w:val="false"/>
+          <w:i w:val="false"/>
+          <w:caps w:val="false"/>
+          <w:smallCaps w:val="false"/>
+          <w:spacing w:val="0"/>
+          <w:sz w:val="20"/>
+          <w:szCs w:val="24"/>
+        </w:rPr>
+      </w:pPr>
+      <w:r>
+        <w:drawing>
+          <wp:anchor behindDoc="0" distT="0" distB="0" distL="0" distR="0" simplePos="0" locked="0" layoutInCell="1" allowOverlap="1" relativeHeight="6">
+            <wp:simplePos x="0" y="0"/>
+            <wp:positionH relativeFrom="column">
+              <wp:align>center</wp:align>
+            </wp:positionH>
+            <wp:positionV relativeFrom="paragraph">
+              <wp:align>top</wp:align>
+            </wp:positionV>
+            <wp:extent cx="3609975" cy="1816100"/>
+            <wp:effectExtent l="0" t="0" r="0" b="0"/>
+            <wp:wrapTopAndBottom/>
+            <wp:docPr id="5" name="Image5" descr=""/>
+            <wp:cNvGraphicFramePr>
+              <a:graphicFrameLocks xmlns:a="http://schemas.openxmlformats.org/drawingml/2006/main" noChangeAspect="1"/>
+            </wp:cNvGraphicFramePr>
+            <a:graphic xmlns:a="http://schemas.openxmlformats.org/drawingml/2006/main">
+              <a:graphicData uri="http://schemas.openxmlformats.org/drawingml/2006/picture">
+                <pic:pic xmlns:pic="http://schemas.openxmlformats.org/drawingml/2006/picture">
+                  <pic:nvPicPr>
+                    <pic:cNvPr id="5" name="Image5" descr=""/>
+                    <pic:cNvPicPr>
+                      <a:picLocks noChangeAspect="1" noChangeArrowheads="1"/>
+                    </pic:cNvPicPr>
+                  </pic:nvPicPr>
+                  <pic:blipFill>
+                    <a:blip r:embed="rId10"/>
+                    <a:stretch>
+                      <a:fillRect/>
+                    </a:stretch>
+                  </pic:blipFill>
+                  <pic:spPr bwMode="auto">
+                    <a:xfrm>
+                      <a:off x="0" y="0"/>
+                      <a:ext cx="3609975" cy="1816100"/>
+                    </a:xfrm>
+                    <a:prstGeom prst="rect">
+                      <a:avLst/>
+                    </a:prstGeom>
+                    <a:noFill/>
+                    <a:ln w="9525">
+                      <a:noFill/>
+                      <a:miter lim="800000"/>
+                      <a:headEnd/>
+                      <a:tailEnd/>
+                    </a:ln>
+                  </pic:spPr>
+                </pic:pic>
+              </a:graphicData>
+            </a:graphic>
+          </wp:anchor>
+        </w:drawing>
+      </w:r>
+      <w:r>
+        <w:rPr>
+          <w:rFonts w:ascii="Roboto;sans-serif" w:hAnsi="Roboto;sans-serif"/>
+          <w:b w:val="false"/>
+          <w:i w:val="false"/>
+          <w:caps w:val="false"/>
+          <w:smallCaps w:val="false"/>
+          <w:spacing w:val="0"/>
+          <w:sz w:val="20"/>
+          <w:szCs w:val="24"/>
+        </w:rPr>
+        <w:t>[1] app icon, [2] two action items, [3] action overflow</w:t>
+      </w:r>
+    </w:p>
+    <w:p>
+      <w:pPr>
+        <w:pStyle w:val="Normal"/>
+        <w:jc w:val="center"/>
+        <w:rPr>
+          <w:sz w:val="24"/>
+          <w:szCs w:val="24"/>
+        </w:rPr>
+      </w:pPr>
+      <w:r>
+        <w:rPr>
+          <w:sz w:val="24"/>
+          <w:szCs w:val="24"/>
+        </w:rPr>
+      </w:r>
+    </w:p>
+    <w:p>
+      <w:pPr>
+        <w:pStyle w:val="Normal"/>
+        <w:jc w:val="left"/>
+        <w:rPr>
+          <w:sz w:val="24"/>
+          <w:szCs w:val="24"/>
+        </w:rPr>
+      </w:pPr>
+      <w:r>
+        <w:rPr>
+          <w:sz w:val="24"/>
+          <w:szCs w:val="24"/>
+        </w:rPr>
+        <w:t xml:space="preserve">Nếu trước đây bạn đã sử dụng ActionBar </w:t>
+      </w:r>
+      <w:hyperlink r:id="rId11">
+        <w:r>
+          <w:rPr>
+            <w:rStyle w:val="InternetLink"/>
+            <w:b/>
+            <w:bCs/>
+            <w:sz w:val="24"/>
+            <w:szCs w:val="24"/>
+            <w:vertAlign w:val="superscript"/>
+          </w:rPr>
+          <w:t>[3]</w:t>
+        </w:r>
+      </w:hyperlink>
+      <w:r>
+        <w:rPr>
+          <w:sz w:val="24"/>
+          <w:szCs w:val="24"/>
+        </w:rPr>
+        <w:t xml:space="preserve"> thì giờ bạn nên chuyển sang dùng ToolBar. </w:t>
+      </w:r>
+      <w:r>
+        <w:rPr>
+          <w:sz w:val="24"/>
+          <w:szCs w:val="24"/>
+        </w:rPr>
+        <w:t>Sau 1 thời gian dùng ToolBar bạn sẽ thấy được nhiều thứ ToolBar làm được mà ActionBar không làm được.</w:t>
+      </w:r>
+    </w:p>
+    <w:p>
+      <w:pPr>
+        <w:pStyle w:val="Normal"/>
+        <w:jc w:val="left"/>
+        <w:rPr>
+          <w:sz w:val="24"/>
+          <w:szCs w:val="24"/>
+        </w:rPr>
+      </w:pPr>
+      <w:r>
+        <w:rPr>
+          <w:sz w:val="24"/>
+          <w:szCs w:val="24"/>
+        </w:rPr>
+      </w:r>
+    </w:p>
+    <w:p>
+      <w:pPr>
+        <w:pStyle w:val="Normal"/>
+        <w:jc w:val="left"/>
+        <w:rPr>
+          <w:sz w:val="24"/>
+          <w:szCs w:val="24"/>
+        </w:rPr>
+      </w:pPr>
+      <w:r>
+        <w:rPr>
+          <w:sz w:val="24"/>
+          <w:szCs w:val="24"/>
+        </w:rPr>
+        <w:t>Ưu điểm:</w:t>
+      </w:r>
+    </w:p>
+    <w:p>
+      <w:pPr>
+        <w:pStyle w:val="Normal"/>
+        <w:jc w:val="left"/>
+        <w:rPr>
+          <w:sz w:val="24"/>
+          <w:szCs w:val="24"/>
+        </w:rPr>
+      </w:pPr>
+      <w:r>
+        <w:rPr>
+          <w:sz w:val="24"/>
+          <w:szCs w:val="24"/>
+        </w:rPr>
+        <w:t>+ Dễ dàng điều hướng (navigation button) app</w:t>
+      </w:r>
+    </w:p>
+    <w:p>
+      <w:pPr>
+        <w:pStyle w:val="Normal"/>
+        <w:jc w:val="left"/>
+        <w:rPr>
+          <w:sz w:val="24"/>
+          <w:szCs w:val="24"/>
+        </w:rPr>
+      </w:pPr>
+      <w:r>
+        <w:rPr>
+          <w:sz w:val="24"/>
+          <w:szCs w:val="24"/>
+        </w:rPr>
+        <w:t>+ Dễ dàng customs layout.</w:t>
+      </w:r>
+    </w:p>
+    <w:p>
+      <w:pPr>
+        <w:pStyle w:val="Normal"/>
+        <w:jc w:val="left"/>
+        <w:rPr>
+          <w:sz w:val="24"/>
+          <w:szCs w:val="24"/>
+        </w:rPr>
+      </w:pPr>
+      <w:r>
+        <w:rPr>
+          <w:sz w:val="24"/>
+          <w:szCs w:val="24"/>
+        </w:rPr>
+        <w:t>+ Có thể đặt bất kì đâu trong layout</w:t>
+      </w:r>
+    </w:p>
+    <w:p>
+      <w:pPr>
+        <w:pStyle w:val="Normal"/>
+        <w:jc w:val="left"/>
+        <w:rPr>
+          <w:sz w:val="24"/>
+          <w:szCs w:val="24"/>
+        </w:rPr>
+      </w:pPr>
+      <w:r>
+        <w:rPr>
+          <w:sz w:val="24"/>
+          <w:szCs w:val="24"/>
+        </w:rPr>
+      </w:r>
+    </w:p>
+    <w:p>
+      <w:pPr>
+        <w:pStyle w:val="Normal"/>
+        <w:jc w:val="left"/>
+        <w:rPr>
+          <w:sz w:val="24"/>
+          <w:szCs w:val="24"/>
+        </w:rPr>
+      </w:pPr>
+      <w:r>
+        <w:rPr>
+          <w:sz w:val="24"/>
+          <w:szCs w:val="24"/>
+        </w:rPr>
+      </w:r>
+    </w:p>
+    <w:p>
+      <w:pPr>
+        <w:pStyle w:val="Normal"/>
+        <w:jc w:val="left"/>
+        <w:rPr>
+          <w:sz w:val="24"/>
+          <w:szCs w:val="24"/>
+        </w:rPr>
+      </w:pPr>
+      <w:r>
+        <w:rPr>
+          <w:sz w:val="24"/>
+          <w:szCs w:val="24"/>
+        </w:rPr>
+        <w:t xml:space="preserve">2.6. Service </w:t>
+      </w:r>
+      <w:hyperlink r:id="rId12">
+        <w:r>
+          <w:rPr>
+            <w:rStyle w:val="InternetLink"/>
+            <w:sz w:val="24"/>
+            <w:szCs w:val="24"/>
+            <w:vertAlign w:val="superscript"/>
+          </w:rPr>
+          <w:t>[4]</w:t>
+        </w:r>
+      </w:hyperlink>
+    </w:p>
+    <w:p>
+      <w:pPr>
+        <w:pStyle w:val="Normal"/>
+        <w:jc w:val="left"/>
+        <w:rPr>
+          <w:sz w:val="24"/>
+          <w:szCs w:val="24"/>
+        </w:rPr>
+      </w:pPr>
+      <w:r>
+        <w:rPr>
+          <w:sz w:val="24"/>
+          <w:szCs w:val="24"/>
+        </w:rPr>
+      </w:r>
+    </w:p>
+    <w:p>
+      <w:pPr>
+        <w:pStyle w:val="Normal"/>
+        <w:jc w:val="left"/>
+        <w:rPr>
+          <w:sz w:val="24"/>
+          <w:szCs w:val="24"/>
+        </w:rPr>
+      </w:pPr>
+      <w:r>
+        <w:rPr>
+          <w:sz w:val="24"/>
+          <w:szCs w:val="24"/>
+        </w:rPr>
+        <w:t>* IntentService:</w:t>
       </w:r>
     </w:p>
     <w:p>
@@ -8202,6 +9644,22 @@
         </w:rPr>
         <w:t>2.8. Thread</w:t>
       </w:r>
+    </w:p>
+    <w:p>
+      <w:pPr>
+        <w:pStyle w:val="Normal"/>
+        <w:jc w:val="left"/>
+        <w:rPr>
+          <w:sz w:val="24"/>
+          <w:szCs w:val="24"/>
+        </w:rPr>
+      </w:pPr>
+      <w:r>
+        <w:rPr>
+          <w:sz w:val="24"/>
+          <w:szCs w:val="24"/>
+        </w:rPr>
+      </w:r>
       <w:r>
         <w:br w:type="page"/>
       </w:r>
@@ -8233,7 +9691,7 @@
         </w:rPr>
         <w:t xml:space="preserve">[1] Java Code Conventions : </w:t>
       </w:r>
-      <w:hyperlink r:id="rId5">
+      <w:hyperlink r:id="rId13">
         <w:r>
           <w:rPr>
             <w:rStyle w:val="InternetLink"/>
@@ -8255,12 +9713,157 @@
           <w:sz w:val="24"/>
           <w:szCs w:val="24"/>
         </w:rPr>
+        <w:t>[2]</w:t>
+      </w:r>
+      <w:r>
+        <w:rPr>
+          <w:sz w:val="24"/>
+          <w:szCs w:val="24"/>
+        </w:rPr>
         <w:t xml:space="preserve"> </w:t>
       </w:r>
+      <w:r>
+        <w:rPr>
+          <w:sz w:val="24"/>
+          <w:szCs w:val="24"/>
+        </w:rPr>
+        <w:t>RecyclerView:</w:t>
+      </w:r>
+      <w:r>
+        <w:rPr>
+          <w:sz w:val="24"/>
+          <w:szCs w:val="24"/>
+        </w:rPr>
+        <w:t xml:space="preserve"> </w:t>
+      </w:r>
+      <w:r>
+        <w:fldChar w:fldCharType="begin"/>
+      </w:r>
+      <w:r>
+        <w:instrText> HYPERLINK "https://developer.android.com/training/material/lists-cards.html" \l "RecyclerView"</w:instrText>
+      </w:r>
+      <w:r>
+        <w:fldChar w:fldCharType="separate"/>
+      </w:r>
+      <w:r>
+        <w:rPr>
+          <w:rStyle w:val="InternetLink"/>
+          <w:sz w:val="24"/>
+          <w:szCs w:val="24"/>
+        </w:rPr>
+        <w:t>https://developer.android.com/training/material/lists-cards.html#RecyclerView</w:t>
+      </w:r>
+      <w:r>
+        <w:fldChar w:fldCharType="end"/>
+      </w:r>
+    </w:p>
+    <w:p>
+      <w:pPr>
+        <w:pStyle w:val="Normal"/>
+        <w:jc w:val="left"/>
+        <w:rPr/>
+      </w:pPr>
+      <w:r>
+        <w:rPr>
+          <w:sz w:val="24"/>
+          <w:szCs w:val="24"/>
+        </w:rPr>
+        <w:t>[</w:t>
+      </w:r>
+      <w:r>
+        <w:rPr>
+          <w:sz w:val="24"/>
+          <w:szCs w:val="24"/>
+        </w:rPr>
+        <w:t xml:space="preserve">3] ActionBar:  </w:t>
+      </w:r>
+      <w:hyperlink r:id="rId14">
+        <w:r>
+          <w:rPr>
+            <w:rStyle w:val="InternetLink"/>
+            <w:sz w:val="24"/>
+            <w:szCs w:val="24"/>
+          </w:rPr>
+          <w:t>http://developer.android.com/guide/topics/ui/actionbar.html</w:t>
+        </w:r>
+      </w:hyperlink>
+      <w:hyperlink r:id="rId15">
+        <w:r>
+          <w:rPr>
+            <w:sz w:val="24"/>
+            <w:szCs w:val="24"/>
+          </w:rPr>
+          <w:t xml:space="preserve"> </w:t>
+        </w:r>
+      </w:hyperlink>
+    </w:p>
+    <w:p>
+      <w:pPr>
+        <w:pStyle w:val="Normal"/>
+        <w:jc w:val="left"/>
+        <w:rPr/>
+      </w:pPr>
+      <w:r>
+        <w:rPr>
+          <w:sz w:val="24"/>
+          <w:szCs w:val="24"/>
+        </w:rPr>
+        <w:t xml:space="preserve">[4] Service: </w:t>
+      </w:r>
+      <w:hyperlink r:id="rId16">
+        <w:r>
+          <w:rPr>
+            <w:rStyle w:val="InternetLink"/>
+            <w:sz w:val="24"/>
+            <w:szCs w:val="24"/>
+          </w:rPr>
+          <w:t>http://developer.android.com/guide/components/services.html</w:t>
+        </w:r>
+      </w:hyperlink>
+      <w:r>
+        <w:rPr>
+          <w:sz w:val="24"/>
+          <w:szCs w:val="24"/>
+        </w:rPr>
+        <w:t xml:space="preserve"> </w:t>
+      </w:r>
+    </w:p>
+    <w:p>
+      <w:pPr>
+        <w:pStyle w:val="Normal"/>
+        <w:jc w:val="left"/>
+        <w:rPr/>
+      </w:pPr>
+      <w:r>
+        <w:rPr>
+          <w:sz w:val="24"/>
+          <w:szCs w:val="24"/>
+        </w:rPr>
+        <w:t xml:space="preserve">[5] Thread: </w:t>
+      </w:r>
+      <w:hyperlink r:id="rId17">
+        <w:r>
+          <w:rPr>
+            <w:rStyle w:val="InternetLink"/>
+            <w:sz w:val="24"/>
+            <w:szCs w:val="24"/>
+          </w:rPr>
+          <w:t>http://developer.android.com/guide/components/processes-and-threads.html</w:t>
+        </w:r>
+      </w:hyperlink>
+      <w:hyperlink r:id="rId18">
+        <w:r>
+          <w:rPr>
+            <w:sz w:val="24"/>
+            <w:szCs w:val="24"/>
+          </w:rPr>
+          <w:t xml:space="preserve"> </w:t>
+        </w:r>
+      </w:hyperlink>
     </w:p>
     <w:sectPr>
-      <w:headerReference w:type="default" r:id="rId6"/>
-      <w:footerReference w:type="default" r:id="rId7"/>
+      <w:headerReference w:type="default" r:id="rId19"/>
+      <w:footerReference w:type="default" r:id="rId20"/>
       <w:type w:val="nextPage"/>
       <w:pgSz w:w="11906" w:h="16838"/>
       <w:pgMar w:left="1134" w:right="1134" w:header="1134" w:top="1693" w:footer="1134" w:bottom="1693" w:gutter="0"/>

</xml_diff>